<commit_message>
modified:   .gitignore 	modified:   app/Http/Controllers/FormSubmitController.php 	deleted:    public/templates/BODHISATTWA_DAS_2023-09-08.docx 	deleted:    public/templates/generated.docx 	new file:   public/templates/marital_will_female.docx 	modified:   public/templates/marital_will_male.docx 	modified:   resources/views/form-type.blade.php 	modified:   resources/views/welcome.blade.php
</commit_message>
<xml_diff>
--- a/public/templates/marital_will_male.docx
+++ b/public/templates/marital_will_male.docx
@@ -335,15 +335,18 @@
         <w:t>}</w:t>
       </w:r>
       <w:r>
-        <w:t xml:space="preserve">. (my “wife”).  I have </w:t>
-      </w:r>
-      <w:proofErr w:type="gramStart"/>
-      <w:r>
-        <w:t>&lt;”(</w:t>
-      </w:r>
-      <w:proofErr w:type="gramEnd"/>
-      <w:r>
-        <w:t>3) three children” &lt;NUMBER OF CHILDREN&gt;&gt; living to wit: &lt;CHILD1 NAME&gt;, &lt;CHILD2NAME&gt; (my “children”).</w:t>
+        <w:t xml:space="preserve">. (my “wife”).  </w:t>
+      </w:r>
+      <w:r>
+        <w:t>${</w:t>
+      </w:r>
+      <w:proofErr w:type="spellStart"/>
+      <w:r>
+        <w:t>child_details_text</w:t>
+      </w:r>
+      <w:proofErr w:type="spellEnd"/>
+      <w:r>
+        <w:t>}</w:t>
       </w:r>
     </w:p>
     <w:p>
@@ -547,11 +550,11 @@
       </w:r>
       <w:proofErr w:type="gramEnd"/>
       <w:r>
-        <w:t xml:space="preserve"> my household furniture, furnishings, books, pictures, art, jewelry, clothing, vehicles, and other tangible personal property </w:t>
+        <w:t xml:space="preserve"> my household furniture, furnishings, books, pictures, art, jewelry, clothing, vehicles, and other tangible personal property (including any insurance thereon, but excluding money or property used in a trade or business) not </w:t>
       </w:r>
       <w:r>
         <w:lastRenderedPageBreak/>
-        <w:t xml:space="preserve">(including any insurance thereon, but excluding money or property used in a trade or business) not disposed of pursuant to such separate and qualifying writing, I give and bequeath to my wife, if my wife survives me.  If my wife does not survive me, then I give and bequeath such items of property to my children then living in equal shares, </w:t>
+        <w:t xml:space="preserve">disposed of pursuant to such separate and qualifying writing, I give and bequeath to my wife, if my wife survives me.  If my wife does not survive me, then I give and bequeath such items of property to my children then living in equal shares, </w:t>
       </w:r>
       <w:r>
         <w:rPr>
@@ -799,7 +802,18 @@
         <w:t>Distribution on Wife’s Death</w:t>
       </w:r>
       <w:r>
-        <w:t xml:space="preserve">. Upon my wife’s death, my Trustee shall distribute the remaining amount of this Trust Corpus to my then living children and my wife’s then living children, in equal shares, one share for then living child, subject to the Descendant’s Trust. &lt;PARAGRAPH 4 OPTIONS&gt; </w:t>
+        <w:t xml:space="preserve">. Upon my wife’s death, my Trustee shall distribute the remaining amount of this Trust Corpus to my then living children and my wife’s then living children, in equal shares, one share for then living child, subject to the Descendant’s Trust. </w:t>
+      </w:r>
+      <w:r>
+        <w:t>${</w:t>
+      </w:r>
+      <w:proofErr w:type="spellStart"/>
+      <w:r>
+        <w:t>paragraph_option</w:t>
+      </w:r>
+      <w:proofErr w:type="spellEnd"/>
+      <w:r>
+        <w:t xml:space="preserve">} </w:t>
       </w:r>
       <w:r>
         <w:rPr>
@@ -2829,7 +2843,21 @@
       </w:r>
       <w:r>
         <w:lastRenderedPageBreak/>
-        <w:t>IN WITNESS WHEREOF, I have hereunto set my hand and seal on this my Will, this _____ day of ______________, 2023.</w:t>
+        <w:t>IN WITNESS WHEREOF, I have hereunto set my hand and seal on this my Will,</w:t>
+      </w:r>
+      <w:r>
+        <w:t xml:space="preserve"> ${</w:t>
+      </w:r>
+      <w:proofErr w:type="spellStart"/>
+      <w:r>
+        <w:t>var_date</w:t>
+      </w:r>
+      <w:proofErr w:type="spellEnd"/>
+      <w:r>
+        <w:t>}</w:t>
+      </w:r>
+      <w:r>
+        <w:t>.</w:t>
       </w:r>
     </w:p>
     <w:p>
@@ -3106,7 +3134,7 @@
     <w:p>
       <w:pPr>
         <w:widowControl/>
-        <w:ind w:firstLine="4320"/>
+        <w:ind w:left="720" w:firstLine="4320"/>
         <w:jc w:val="both"/>
       </w:pPr>
       <w:r>
@@ -3151,10 +3179,11 @@
     <w:p>
       <w:pPr>
         <w:widowControl/>
-        <w:jc w:val="both"/>
-      </w:pPr>
-      <w:r>
-        <w:t>Witness</w:t>
+        <w:ind w:firstLine="720"/>
+        <w:jc w:val="both"/>
+      </w:pPr>
+      <w:r>
+        <w:t>${witness_1}</w:t>
       </w:r>
     </w:p>
     <w:p>
@@ -3181,25 +3210,26 @@
     <w:p>
       <w:pPr>
         <w:widowControl/>
-        <w:jc w:val="both"/>
-      </w:pPr>
-      <w:r>
-        <w:t>Witness</w:t>
-      </w:r>
-    </w:p>
-    <w:p>
-      <w:pPr>
-        <w:widowControl/>
-        <w:jc w:val="both"/>
-      </w:pPr>
-    </w:p>
-    <w:p>
-      <w:pPr>
-        <w:widowControl/>
         <w:ind w:firstLine="720"/>
         <w:jc w:val="both"/>
       </w:pPr>
       <w:r>
+        <w:t>${witness_2}</w:t>
+      </w:r>
+    </w:p>
+    <w:p>
+      <w:pPr>
+        <w:widowControl/>
+        <w:jc w:val="both"/>
+      </w:pPr>
+    </w:p>
+    <w:p>
+      <w:pPr>
+        <w:widowControl/>
+        <w:ind w:firstLine="720"/>
+        <w:jc w:val="both"/>
+      </w:pPr>
+      <w:r>
         <w:t>Subscribed, sworn to and acknowledged before me by</w:t>
       </w:r>
       <w:r>
@@ -3228,7 +3258,18 @@
         <w:t xml:space="preserve">  ${witness_2} </w:t>
       </w:r>
       <w:r>
-        <w:t>witnesses, this _____ day of ____________, 2023.</w:t>
+        <w:t xml:space="preserve">witnesses, this </w:t>
+      </w:r>
+      <w:r>
+        <w:t>${</w:t>
+      </w:r>
+      <w:proofErr w:type="spellStart"/>
+      <w:r>
+        <w:t>var_date</w:t>
+      </w:r>
+      <w:proofErr w:type="spellEnd"/>
+      <w:r>
+        <w:t>}.</w:t>
       </w:r>
     </w:p>
     <w:p>
@@ -3255,6 +3296,7 @@
     <w:p>
       <w:pPr>
         <w:widowControl/>
+        <w:ind w:firstLine="720"/>
         <w:jc w:val="both"/>
         <w:rPr>
           <w:color w:val="000000"/>
@@ -4519,7 +4561,7 @@
   <w:style w:type="paragraph" w:default="1" w:styleId="Normal">
     <w:name w:val="Normal"/>
     <w:qFormat/>
-    <w:rsid w:val="0062402C"/>
+    <w:rsid w:val="00146626"/>
   </w:style>
   <w:style w:type="paragraph" w:styleId="Heading1">
     <w:name w:val="heading 1"/>

</xml_diff>